<commit_message>
PDF met stappen tabel
</commit_message>
<xml_diff>
--- a/public/Schakelbrief.docx
+++ b/public/Schakelbrief.docx
@@ -18,7 +18,7 @@
           <w:sz w:val="16.5"/>
           <w:szCs w:val="16.5"/>
         </w:rPr>
-        <w:t xml:space="preserve">: 13-01-2021 16:37:33</w:t>
+        <w:t xml:space="preserve">: 14-01-2021 14:06:41</w:t>
       </w:r>
     </w:p>
     <w:p>
@@ -52,7 +52,7 @@
       </w:r>
       <w:r>
         <w:rPr/>
-        <w:t xml:space="preserve">: Onderhoud nodig een bepaalde windmolens</w:t>
+        <w:t xml:space="preserve">: Windmolens hebben onderhoud nodig.</w:t>
       </w:r>
     </w:p>
     <w:p>
@@ -149,7 +149,7 @@
             <w:pPr/>
             <w:r>
               <w:rPr/>
-              <w:t xml:space="preserve">085-1203</w:t>
+              <w:t xml:space="preserve">08583749</w:t>
             </w:r>
           </w:p>
         </w:tc>
@@ -219,23 +219,23 @@
             <w:pPr/>
             <w:r>
               <w:rPr/>
-              <w:t xml:space="preserve">Jevur</w:t>
-            </w:r>
-          </w:p>
-        </w:tc>
-        <w:tc>
-          <w:tcPr>
-            <w:tcW w:w="3000" w:type="dxa"/>
-            <w:vAlign w:val="center"/>
-            <w:tcBorders>
-              <w:bottom w:val="single" w:sz="6" w:color="000000"/>
-            </w:tcBorders>
-          </w:tcPr>
-          <w:p>
-            <w:pPr/>
-            <w:r>
-              <w:rPr/>
-              <w:t xml:space="preserve">06-24019212</w:t>
+              <w:t xml:space="preserve">Jaspercontact</w:t>
+            </w:r>
+          </w:p>
+        </w:tc>
+        <w:tc>
+          <w:tcPr>
+            <w:tcW w:w="3000" w:type="dxa"/>
+            <w:vAlign w:val="center"/>
+            <w:tcBorders>
+              <w:bottom w:val="single" w:sz="6" w:color="000000"/>
+            </w:tcBorders>
+          </w:tcPr>
+          <w:p>
+            <w:pPr/>
+            <w:r>
+              <w:rPr/>
+              <w:t xml:space="preserve">06-12333</w:t>
             </w:r>
           </w:p>
         </w:tc>
@@ -325,39 +325,39 @@
             <w:pPr/>
             <w:r>
               <w:rPr/>
-              <w:t xml:space="preserve">Jan</w:t>
-            </w:r>
-          </w:p>
-        </w:tc>
-        <w:tc>
-          <w:tcPr>
-            <w:tcW w:w="3000" w:type="dxa"/>
-            <w:vAlign w:val="center"/>
-            <w:tcBorders>
-              <w:bottom w:val="single" w:sz="6" w:color="000000"/>
-            </w:tcBorders>
-          </w:tcPr>
-          <w:p>
-            <w:pPr/>
-            <w:r>
-              <w:rPr/>
-              <w:t xml:space="preserve">Piet</w:t>
-            </w:r>
-          </w:p>
-        </w:tc>
-        <w:tc>
-          <w:tcPr>
-            <w:tcW w:w="3000" w:type="dxa"/>
-            <w:vAlign w:val="center"/>
-            <w:tcBorders>
-              <w:bottom w:val="single" w:sz="6" w:color="000000"/>
-            </w:tcBorders>
-          </w:tcPr>
-          <w:p>
-            <w:pPr/>
-            <w:r>
-              <w:rPr/>
-              <w:t xml:space="preserve">Peter</w:t>
+              <w:t xml:space="preserve">Jasper</w:t>
+            </w:r>
+          </w:p>
+        </w:tc>
+        <w:tc>
+          <w:tcPr>
+            <w:tcW w:w="3000" w:type="dxa"/>
+            <w:vAlign w:val="center"/>
+            <w:tcBorders>
+              <w:bottom w:val="single" w:sz="6" w:color="000000"/>
+            </w:tcBorders>
+          </w:tcPr>
+          <w:p>
+            <w:pPr/>
+            <w:r>
+              <w:rPr/>
+              <w:t xml:space="preserve">Pieter</w:t>
+            </w:r>
+          </w:p>
+        </w:tc>
+        <w:tc>
+          <w:tcPr>
+            <w:tcW w:w="3000" w:type="dxa"/>
+            <w:vAlign w:val="center"/>
+            <w:tcBorders>
+              <w:bottom w:val="single" w:sz="6" w:color="000000"/>
+            </w:tcBorders>
+          </w:tcPr>
+          <w:p>
+            <w:pPr/>
+            <w:r>
+              <w:rPr/>
+              <w:t xml:space="preserve">Poter</w:t>
             </w:r>
           </w:p>
         </w:tc>
@@ -376,39 +376,39 @@
             <w:pPr/>
             <w:r>
               <w:rPr/>
-              <w:t xml:space="preserve">06-1245012</w:t>
-            </w:r>
-          </w:p>
-        </w:tc>
-        <w:tc>
-          <w:tcPr>
-            <w:tcW w:w="3000" w:type="dxa"/>
-            <w:vAlign w:val="center"/>
-            <w:tcBorders>
-              <w:bottom w:val="single" w:sz="6" w:color="000000"/>
-            </w:tcBorders>
-          </w:tcPr>
-          <w:p>
-            <w:pPr/>
-            <w:r>
-              <w:rPr/>
-              <w:t xml:space="preserve">06-10239211</w:t>
-            </w:r>
-          </w:p>
-        </w:tc>
-        <w:tc>
-          <w:tcPr>
-            <w:tcW w:w="3000" w:type="dxa"/>
-            <w:vAlign w:val="center"/>
-            <w:tcBorders>
-              <w:bottom w:val="single" w:sz="6" w:color="000000"/>
-            </w:tcBorders>
-          </w:tcPr>
-          <w:p>
-            <w:pPr/>
-            <w:r>
-              <w:rPr/>
-              <w:t xml:space="preserve">06-104120412</w:t>
+              <w:t xml:space="preserve">061234567</w:t>
+            </w:r>
+          </w:p>
+        </w:tc>
+        <w:tc>
+          <w:tcPr>
+            <w:tcW w:w="3000" w:type="dxa"/>
+            <w:vAlign w:val="center"/>
+            <w:tcBorders>
+              <w:bottom w:val="single" w:sz="6" w:color="000000"/>
+            </w:tcBorders>
+          </w:tcPr>
+          <w:p>
+            <w:pPr/>
+            <w:r>
+              <w:rPr/>
+              <w:t xml:space="preserve">06789412</w:t>
+            </w:r>
+          </w:p>
+        </w:tc>
+        <w:tc>
+          <w:tcPr>
+            <w:tcW w:w="3000" w:type="dxa"/>
+            <w:vAlign w:val="center"/>
+            <w:tcBorders>
+              <w:bottom w:val="single" w:sz="6" w:color="000000"/>
+            </w:tcBorders>
+          </w:tcPr>
+          <w:p>
+            <w:pPr/>
+            <w:r>
+              <w:rPr/>
+              <w:t xml:space="preserve">06789012</w:t>
             </w:r>
           </w:p>
         </w:tc>
@@ -431,6 +431,10 @@
     </w:p>
     <w:p>
       <w:pPr/>
+      <w:r>
+        <w:rPr/>
+        <w:t xml:space="preserve">Ja goede schakelbrief.</w:t>
+      </w:r>
     </w:p>
     <w:p>
       <w:pPr/>
@@ -448,6 +452,10 @@
     </w:p>
     <w:p>
       <w:pPr/>
+      <w:r>
+        <w:rPr/>
+        <w:t xml:space="preserve">Ja goede schakelbrief.</w:t>
+      </w:r>
     </w:p>
     <w:sectPr>
       <w:pgSz w:orient="portrait" w:w="11905.511811023622" w:h="16837.79527559055"/>

</xml_diff>

<commit_message>
PDF, Word met stappentabel + Toastr messages.
</commit_message>
<xml_diff>
--- a/public/Schakelbrief.docx
+++ b/public/Schakelbrief.docx
@@ -18,7 +18,7 @@
           <w:sz w:val="16.5"/>
           <w:szCs w:val="16.5"/>
         </w:rPr>
-        <w:t xml:space="preserve">: 14-01-2021 14:06:41</w:t>
+        <w:t xml:space="preserve">: 14-01-2021 18:23:41</w:t>
       </w:r>
     </w:p>
     <w:p>
@@ -409,6 +409,283 @@
             <w:r>
               <w:rPr/>
               <w:t xml:space="preserve">06789012</w:t>
+            </w:r>
+          </w:p>
+        </w:tc>
+      </w:tr>
+    </w:tbl>
+    <w:p/>
+    <w:tbl>
+      <w:tblGrid>
+        <w:gridCol w:w="3500" w:type="dxa"/>
+        <w:gridCol w:w="3000" w:type="dxa"/>
+        <w:gridCol w:w="3000" w:type="dxa"/>
+        <w:gridCol w:w="3000" w:type="dxa"/>
+        <w:gridCol w:w="3000" w:type="dxa"/>
+      </w:tblGrid>
+      <w:tblPr>
+        <w:tblStyle w:val="Bedrijfsinfo"/>
+      </w:tblPr>
+      <w:tr>
+        <w:trPr/>
+        <w:tc>
+          <w:tcPr>
+            <w:tcW w:w="3500" w:type="dxa"/>
+            <w:vAlign w:val="center"/>
+            <w:tcBorders>
+              <w:bottom w:val="single" w:sz="6" w:color="000000"/>
+            </w:tcBorders>
+          </w:tcPr>
+          <w:p>
+            <w:pPr/>
+            <w:r>
+              <w:rPr>
+                <w:b w:val="1"/>
+                <w:bCs w:val="1"/>
+              </w:rPr>
+              <w:t xml:space="preserve">Stap</w:t>
+            </w:r>
+          </w:p>
+        </w:tc>
+        <w:tc>
+          <w:tcPr>
+            <w:tcW w:w="3000" w:type="dxa"/>
+            <w:vAlign w:val="center"/>
+            <w:tcBorders>
+              <w:bottom w:val="single" w:sz="6" w:color="000000"/>
+            </w:tcBorders>
+          </w:tcPr>
+          <w:p>
+            <w:pPr/>
+            <w:r>
+              <w:rPr>
+                <w:b w:val="1"/>
+                <w:bCs w:val="1"/>
+              </w:rPr>
+              <w:t xml:space="preserve">Plaats</w:t>
+            </w:r>
+          </w:p>
+        </w:tc>
+        <w:tc>
+          <w:tcPr>
+            <w:tcW w:w="3000" w:type="dxa"/>
+            <w:vAlign w:val="center"/>
+            <w:tcBorders>
+              <w:bottom w:val="single" w:sz="6" w:color="000000"/>
+            </w:tcBorders>
+          </w:tcPr>
+          <w:p>
+            <w:pPr/>
+            <w:r>
+              <w:rPr>
+                <w:b w:val="1"/>
+                <w:bCs w:val="1"/>
+              </w:rPr>
+              <w:t xml:space="preserve">Veld</w:t>
+            </w:r>
+          </w:p>
+        </w:tc>
+        <w:tc>
+          <w:tcPr>
+            <w:tcW w:w="3000" w:type="dxa"/>
+            <w:vAlign w:val="center"/>
+            <w:tcBorders>
+              <w:bottom w:val="single" w:sz="6" w:color="000000"/>
+            </w:tcBorders>
+          </w:tcPr>
+          <w:p>
+            <w:pPr/>
+            <w:r>
+              <w:rPr>
+                <w:b w:val="1"/>
+                <w:bCs w:val="1"/>
+              </w:rPr>
+              <w:t xml:space="preserve">Turbine</w:t>
+            </w:r>
+          </w:p>
+        </w:tc>
+        <w:tc>
+          <w:tcPr>
+            <w:tcW w:w="3000" w:type="dxa"/>
+            <w:vAlign w:val="center"/>
+            <w:tcBorders>
+              <w:bottom w:val="single" w:sz="6" w:color="000000"/>
+            </w:tcBorders>
+          </w:tcPr>
+          <w:p>
+            <w:pPr/>
+            <w:r>
+              <w:rPr>
+                <w:b w:val="1"/>
+                <w:bCs w:val="1"/>
+              </w:rPr>
+              <w:t xml:space="preserve">Omshcrijving</w:t>
+            </w:r>
+          </w:p>
+        </w:tc>
+      </w:tr>
+      <w:tr>
+        <w:trPr/>
+        <w:tc>
+          <w:tcPr>
+            <w:tcW w:w="3500" w:type="dxa"/>
+            <w:vAlign w:val="center"/>
+            <w:tcBorders>
+              <w:bottom w:val="single" w:sz="6" w:color="000000"/>
+            </w:tcBorders>
+          </w:tcPr>
+          <w:p>
+            <w:pPr/>
+            <w:r>
+              <w:rPr/>
+              <w:t xml:space="preserve">1</w:t>
+            </w:r>
+          </w:p>
+        </w:tc>
+        <w:tc>
+          <w:tcPr>
+            <w:tcW w:w="3000" w:type="dxa"/>
+            <w:vAlign w:val="center"/>
+            <w:tcBorders>
+              <w:bottom w:val="single" w:sz="6" w:color="000000"/>
+            </w:tcBorders>
+          </w:tcPr>
+          <w:p>
+            <w:pPr/>
+            <w:r>
+              <w:rPr/>
+              <w:t xml:space="preserve">PL-123</w:t>
+            </w:r>
+          </w:p>
+        </w:tc>
+        <w:tc>
+          <w:tcPr>
+            <w:tcW w:w="3000" w:type="dxa"/>
+            <w:vAlign w:val="center"/>
+            <w:tcBorders>
+              <w:bottom w:val="single" w:sz="6" w:color="000000"/>
+            </w:tcBorders>
+          </w:tcPr>
+          <w:p>
+            <w:pPr/>
+            <w:r>
+              <w:rPr/>
+              <w:t xml:space="preserve">Veld 12</w:t>
+            </w:r>
+          </w:p>
+        </w:tc>
+        <w:tc>
+          <w:tcPr>
+            <w:tcW w:w="3000" w:type="dxa"/>
+            <w:vAlign w:val="center"/>
+            <w:tcBorders>
+              <w:bottom w:val="single" w:sz="6" w:color="000000"/>
+            </w:tcBorders>
+          </w:tcPr>
+          <w:p>
+            <w:pPr/>
+            <w:r>
+              <w:rPr/>
+              <w:t xml:space="preserve">AJ-1222</w:t>
+            </w:r>
+          </w:p>
+        </w:tc>
+        <w:tc>
+          <w:tcPr>
+            <w:tcW w:w="3000" w:type="dxa"/>
+            <w:vAlign w:val="center"/>
+            <w:tcBorders>
+              <w:bottom w:val="single" w:sz="6" w:color="000000"/>
+            </w:tcBorders>
+          </w:tcPr>
+          <w:p>
+            <w:pPr/>
+            <w:r>
+              <w:rPr/>
+              <w:t xml:space="preserve">Dynamo opschonen</w:t>
+            </w:r>
+          </w:p>
+        </w:tc>
+      </w:tr>
+      <w:tr>
+        <w:trPr/>
+        <w:tc>
+          <w:tcPr>
+            <w:tcW w:w="3500" w:type="dxa"/>
+            <w:vAlign w:val="center"/>
+            <w:tcBorders>
+              <w:bottom w:val="single" w:sz="6" w:color="000000"/>
+            </w:tcBorders>
+          </w:tcPr>
+          <w:p>
+            <w:pPr/>
+            <w:r>
+              <w:rPr/>
+              <w:t xml:space="preserve">2</w:t>
+            </w:r>
+          </w:p>
+        </w:tc>
+        <w:tc>
+          <w:tcPr>
+            <w:tcW w:w="3000" w:type="dxa"/>
+            <w:vAlign w:val="center"/>
+            <w:tcBorders>
+              <w:bottom w:val="single" w:sz="6" w:color="000000"/>
+            </w:tcBorders>
+          </w:tcPr>
+          <w:p>
+            <w:pPr/>
+            <w:r>
+              <w:rPr/>
+              <w:t xml:space="preserve">Dronten</w:t>
+            </w:r>
+          </w:p>
+        </w:tc>
+        <w:tc>
+          <w:tcPr>
+            <w:tcW w:w="3000" w:type="dxa"/>
+            <w:vAlign w:val="center"/>
+            <w:tcBorders>
+              <w:bottom w:val="single" w:sz="6" w:color="000000"/>
+            </w:tcBorders>
+          </w:tcPr>
+          <w:p>
+            <w:pPr/>
+            <w:r>
+              <w:rPr/>
+              <w:t xml:space="preserve">Ijzelvelden</w:t>
+            </w:r>
+          </w:p>
+        </w:tc>
+        <w:tc>
+          <w:tcPr>
+            <w:tcW w:w="3000" w:type="dxa"/>
+            <w:vAlign w:val="center"/>
+            <w:tcBorders>
+              <w:bottom w:val="single" w:sz="6" w:color="000000"/>
+            </w:tcBorders>
+          </w:tcPr>
+          <w:p>
+            <w:pPr/>
+            <w:r>
+              <w:rPr/>
+              <w:t xml:space="preserve">AJ-122</w:t>
+            </w:r>
+          </w:p>
+        </w:tc>
+        <w:tc>
+          <w:tcPr>
+            <w:tcW w:w="3000" w:type="dxa"/>
+            <w:vAlign w:val="center"/>
+            <w:tcBorders>
+              <w:bottom w:val="single" w:sz="6" w:color="000000"/>
+            </w:tcBorders>
+          </w:tcPr>
+          <w:p>
+            <w:pPr/>
+            <w:r>
+              <w:rPr/>
+              <w:t xml:space="preserve">Onderhoud aan draaimolen</w:t>
             </w:r>
           </w:p>
         </w:tc>

</xml_diff>